<commit_message>
Update Verslag_Labo_Embedded_II (Jona, Daan, Pieter).docx
</commit_message>
<xml_diff>
--- a/Verslag/Verslag_Labo_Embedded_II (Jona, Daan, Pieter).docx
+++ b/Verslag/Verslag_Labo_Embedded_II (Jona, Daan, Pieter).docx
@@ -237,7 +237,7 @@
         <w:pStyle w:val="Kop1"/>
       </w:pPr>
       <w:bookmarkStart w:id="1" w:name="_Toc39323398"/>
-      <w:bookmarkStart w:id="2" w:name="_Toc39444677"/>
+      <w:bookmarkStart w:id="2" w:name="_Toc39445687"/>
       <w:r>
         <w:t>Conceptbeschrijving</w:t>
       </w:r>
@@ -263,8 +263,6 @@
       <w:r>
         <w:t>gezorgd</w:t>
       </w:r>
-      <w:bookmarkStart w:id="3" w:name="_GoBack"/>
-      <w:bookmarkEnd w:id="3"/>
       <w:r>
         <w:t xml:space="preserve"> dat mensen langer blijven zitten aan de voorziene tafels. Hierdoor wordt een leuke campus sfeer gecreëerd. Om dit te doen wordt van de tafel een interactief spel gemaakt die gebaseerd is op het spel ‘Simon’. Dit is een geheugenspel waarbij een bepaalde sequentie van vier verschillende symbolen wordt weergegeven. De speler moet de combinatie van die symbolen herhalen. Indien de speler hierin slaagt wordt een extra symbool toegevoegd aan de sequentie. Dit gaat verder tot de speler een fout maakt. Zijn score is gelijk aan het maximum aantal symbolen die de speler onthouden heeft.</w:t>
       </w:r>
@@ -418,7 +416,7 @@
           <w:r>
             <w:fldChar w:fldCharType="separate"/>
           </w:r>
-          <w:hyperlink w:anchor="_Toc39444677" w:history="1">
+          <w:hyperlink w:anchor="_Toc39445687" w:history="1">
             <w:r>
               <w:rPr>
                 <w:rStyle w:val="Hyperlink"/>
@@ -467,7 +465,7 @@
                 <w:noProof/>
                 <w:webHidden/>
               </w:rPr>
-              <w:instrText xml:space="preserve"> PAGEREF _Toc39444677 \h </w:instrText>
+              <w:instrText xml:space="preserve"> PAGEREF _Toc39445687 \h </w:instrText>
             </w:r>
             <w:r>
               <w:rPr>
@@ -511,7 +509,7 @@
               <w:lang w:eastAsia="nl-BE"/>
             </w:rPr>
           </w:pPr>
-          <w:hyperlink w:anchor="_Toc39444678" w:history="1">
+          <w:hyperlink w:anchor="_Toc39445688" w:history="1">
             <w:r>
               <w:rPr>
                 <w:rStyle w:val="Hyperlink"/>
@@ -564,7 +562,7 @@
                 <w:noProof/>
                 <w:webHidden/>
               </w:rPr>
-              <w:instrText xml:space="preserve"> PAGEREF _Toc39444678 \h </w:instrText>
+              <w:instrText xml:space="preserve"> PAGEREF _Toc39445688 \h </w:instrText>
             </w:r>
             <w:r>
               <w:rPr>
@@ -608,7 +606,7 @@
               <w:lang w:eastAsia="nl-BE"/>
             </w:rPr>
           </w:pPr>
-          <w:hyperlink w:anchor="_Toc39444679" w:history="1">
+          <w:hyperlink w:anchor="_Toc39445689" w:history="1">
             <w:r>
               <w:rPr>
                 <w:rStyle w:val="Hyperlink"/>
@@ -657,7 +655,7 @@
                 <w:noProof/>
                 <w:webHidden/>
               </w:rPr>
-              <w:instrText xml:space="preserve"> PAGEREF _Toc39444679 \h </w:instrText>
+              <w:instrText xml:space="preserve"> PAGEREF _Toc39445689 \h </w:instrText>
             </w:r>
             <w:r>
               <w:rPr>
@@ -701,7 +699,7 @@
               <w:lang w:eastAsia="nl-BE"/>
             </w:rPr>
           </w:pPr>
-          <w:hyperlink w:anchor="_Toc39444680" w:history="1">
+          <w:hyperlink w:anchor="_Toc39445690" w:history="1">
             <w:r>
               <w:rPr>
                 <w:rStyle w:val="Hyperlink"/>
@@ -743,7 +741,7 @@
                 <w:noProof/>
                 <w:webHidden/>
               </w:rPr>
-              <w:instrText xml:space="preserve"> PAGEREF _Toc39444680 \h </w:instrText>
+              <w:instrText xml:space="preserve"> PAGEREF _Toc39445690 \h </w:instrText>
             </w:r>
             <w:r>
               <w:rPr>
@@ -787,7 +785,7 @@
               <w:lang w:eastAsia="nl-BE"/>
             </w:rPr>
           </w:pPr>
-          <w:hyperlink w:anchor="_Toc39444681" w:history="1">
+          <w:hyperlink w:anchor="_Toc39445691" w:history="1">
             <w:r>
               <w:rPr>
                 <w:rStyle w:val="Hyperlink"/>
@@ -829,7 +827,7 @@
                 <w:noProof/>
                 <w:webHidden/>
               </w:rPr>
-              <w:instrText xml:space="preserve"> PAGEREF _Toc39444681 \h </w:instrText>
+              <w:instrText xml:space="preserve"> PAGEREF _Toc39445691 \h </w:instrText>
             </w:r>
             <w:r>
               <w:rPr>
@@ -873,7 +871,7 @@
               <w:lang w:eastAsia="nl-BE"/>
             </w:rPr>
           </w:pPr>
-          <w:hyperlink w:anchor="_Toc39444682" w:history="1">
+          <w:hyperlink w:anchor="_Toc39445692" w:history="1">
             <w:r>
               <w:rPr>
                 <w:rStyle w:val="Hyperlink"/>
@@ -915,7 +913,7 @@
                 <w:noProof/>
                 <w:webHidden/>
               </w:rPr>
-              <w:instrText xml:space="preserve"> PAGEREF _Toc39444682 \h </w:instrText>
+              <w:instrText xml:space="preserve"> PAGEREF _Toc39445692 \h </w:instrText>
             </w:r>
             <w:r>
               <w:rPr>
@@ -935,7 +933,7 @@
                 <w:noProof/>
                 <w:webHidden/>
               </w:rPr>
-              <w:t>6</w:t>
+              <w:t>7</w:t>
             </w:r>
             <w:r>
               <w:rPr>
@@ -959,7 +957,7 @@
               <w:lang w:eastAsia="nl-BE"/>
             </w:rPr>
           </w:pPr>
-          <w:hyperlink w:anchor="_Toc39444683" w:history="1">
+          <w:hyperlink w:anchor="_Toc39445693" w:history="1">
             <w:r>
               <w:rPr>
                 <w:rStyle w:val="Hyperlink"/>
@@ -1001,7 +999,7 @@
                 <w:noProof/>
                 <w:webHidden/>
               </w:rPr>
-              <w:instrText xml:space="preserve"> PAGEREF _Toc39444683 \h </w:instrText>
+              <w:instrText xml:space="preserve"> PAGEREF _Toc39445693 \h </w:instrText>
             </w:r>
             <w:r>
               <w:rPr>
@@ -1021,7 +1019,7 @@
                 <w:noProof/>
                 <w:webHidden/>
               </w:rPr>
-              <w:t>7</w:t>
+              <w:t>8</w:t>
             </w:r>
             <w:r>
               <w:rPr>
@@ -1045,7 +1043,7 @@
               <w:lang w:eastAsia="nl-BE"/>
             </w:rPr>
           </w:pPr>
-          <w:hyperlink w:anchor="_Toc39444684" w:history="1">
+          <w:hyperlink w:anchor="_Toc39445694" w:history="1">
             <w:r>
               <w:rPr>
                 <w:rStyle w:val="Hyperlink"/>
@@ -1087,7 +1085,7 @@
                 <w:noProof/>
                 <w:webHidden/>
               </w:rPr>
-              <w:instrText xml:space="preserve"> PAGEREF _Toc39444684 \h </w:instrText>
+              <w:instrText xml:space="preserve"> PAGEREF _Toc39445694 \h </w:instrText>
             </w:r>
             <w:r>
               <w:rPr>
@@ -1131,7 +1129,7 @@
               <w:lang w:eastAsia="nl-BE"/>
             </w:rPr>
           </w:pPr>
-          <w:hyperlink w:anchor="_Toc39444685" w:history="1">
+          <w:hyperlink w:anchor="_Toc39445695" w:history="1">
             <w:r>
               <w:rPr>
                 <w:rStyle w:val="Hyperlink"/>
@@ -1173,7 +1171,7 @@
                 <w:noProof/>
                 <w:webHidden/>
               </w:rPr>
-              <w:instrText xml:space="preserve"> PAGEREF _Toc39444685 \h </w:instrText>
+              <w:instrText xml:space="preserve"> PAGEREF _Toc39445695 \h </w:instrText>
             </w:r>
             <w:r>
               <w:rPr>
@@ -1217,7 +1215,7 @@
               <w:lang w:eastAsia="nl-BE"/>
             </w:rPr>
           </w:pPr>
-          <w:hyperlink w:anchor="_Toc39444686" w:history="1">
+          <w:hyperlink w:anchor="_Toc39445696" w:history="1">
             <w:r>
               <w:rPr>
                 <w:rStyle w:val="Hyperlink"/>
@@ -1266,7 +1264,7 @@
                 <w:noProof/>
                 <w:webHidden/>
               </w:rPr>
-              <w:instrText xml:space="preserve"> PAGEREF _Toc39444686 \h </w:instrText>
+              <w:instrText xml:space="preserve"> PAGEREF _Toc39445696 \h </w:instrText>
             </w:r>
             <w:r>
               <w:rPr>
@@ -1310,7 +1308,7 @@
               <w:lang w:eastAsia="nl-BE"/>
             </w:rPr>
           </w:pPr>
-          <w:hyperlink w:anchor="_Toc39444687" w:history="1">
+          <w:hyperlink w:anchor="_Toc39445697" w:history="1">
             <w:r>
               <w:rPr>
                 <w:rStyle w:val="Hyperlink"/>
@@ -1353,7 +1351,7 @@
                 <w:noProof/>
                 <w:webHidden/>
               </w:rPr>
-              <w:instrText xml:space="preserve"> PAGEREF _Toc39444687 \h </w:instrText>
+              <w:instrText xml:space="preserve"> PAGEREF _Toc39445697 \h </w:instrText>
             </w:r>
             <w:r>
               <w:rPr>
@@ -1397,7 +1395,7 @@
               <w:lang w:eastAsia="nl-BE"/>
             </w:rPr>
           </w:pPr>
-          <w:hyperlink w:anchor="_Toc39444688" w:history="1">
+          <w:hyperlink w:anchor="_Toc39445698" w:history="1">
             <w:r>
               <w:rPr>
                 <w:rStyle w:val="Hyperlink"/>
@@ -1440,7 +1438,7 @@
                 <w:noProof/>
                 <w:webHidden/>
               </w:rPr>
-              <w:instrText xml:space="preserve"> PAGEREF _Toc39444688 \h </w:instrText>
+              <w:instrText xml:space="preserve"> PAGEREF _Toc39445698 \h </w:instrText>
             </w:r>
             <w:r>
               <w:rPr>
@@ -1484,7 +1482,7 @@
               <w:lang w:eastAsia="nl-BE"/>
             </w:rPr>
           </w:pPr>
-          <w:hyperlink w:anchor="_Toc39444689" w:history="1">
+          <w:hyperlink w:anchor="_Toc39445699" w:history="1">
             <w:r>
               <w:rPr>
                 <w:rStyle w:val="Hyperlink"/>
@@ -1527,7 +1525,7 @@
                 <w:noProof/>
                 <w:webHidden/>
               </w:rPr>
-              <w:instrText xml:space="preserve"> PAGEREF _Toc39444689 \h </w:instrText>
+              <w:instrText xml:space="preserve"> PAGEREF _Toc39445699 \h </w:instrText>
             </w:r>
             <w:r>
               <w:rPr>
@@ -1547,7 +1545,7 @@
                 <w:noProof/>
                 <w:webHidden/>
               </w:rPr>
-              <w:t>11</w:t>
+              <w:t>12</w:t>
             </w:r>
             <w:r>
               <w:rPr>
@@ -1571,7 +1569,7 @@
               <w:lang w:eastAsia="nl-BE"/>
             </w:rPr>
           </w:pPr>
-          <w:hyperlink w:anchor="_Toc39444690" w:history="1">
+          <w:hyperlink w:anchor="_Toc39445700" w:history="1">
             <w:r>
               <w:rPr>
                 <w:rStyle w:val="Hyperlink"/>
@@ -1614,7 +1612,7 @@
                 <w:noProof/>
                 <w:webHidden/>
               </w:rPr>
-              <w:instrText xml:space="preserve"> PAGEREF _Toc39444690 \h </w:instrText>
+              <w:instrText xml:space="preserve"> PAGEREF _Toc39445700 \h </w:instrText>
             </w:r>
             <w:r>
               <w:rPr>
@@ -1634,7 +1632,7 @@
                 <w:noProof/>
                 <w:webHidden/>
               </w:rPr>
-              <w:t>11</w:t>
+              <w:t>12</w:t>
             </w:r>
             <w:r>
               <w:rPr>
@@ -1658,7 +1656,7 @@
               <w:lang w:eastAsia="nl-BE"/>
             </w:rPr>
           </w:pPr>
-          <w:hyperlink w:anchor="_Toc39444691" w:history="1">
+          <w:hyperlink w:anchor="_Toc39445701" w:history="1">
             <w:r>
               <w:rPr>
                 <w:rStyle w:val="Hyperlink"/>
@@ -1701,7 +1699,7 @@
                 <w:noProof/>
                 <w:webHidden/>
               </w:rPr>
-              <w:instrText xml:space="preserve"> PAGEREF _Toc39444691 \h </w:instrText>
+              <w:instrText xml:space="preserve"> PAGEREF _Toc39445701 \h </w:instrText>
             </w:r>
             <w:r>
               <w:rPr>
@@ -1721,7 +1719,7 @@
                 <w:noProof/>
                 <w:webHidden/>
               </w:rPr>
-              <w:t>12</w:t>
+              <w:t>13</w:t>
             </w:r>
             <w:r>
               <w:rPr>
@@ -1745,7 +1743,7 @@
               <w:lang w:eastAsia="nl-BE"/>
             </w:rPr>
           </w:pPr>
-          <w:hyperlink w:anchor="_Toc39444692" w:history="1">
+          <w:hyperlink w:anchor="_Toc39445702" w:history="1">
             <w:r>
               <w:rPr>
                 <w:rStyle w:val="Hyperlink"/>
@@ -1787,7 +1785,7 @@
                 <w:noProof/>
                 <w:webHidden/>
               </w:rPr>
-              <w:instrText xml:space="preserve"> PAGEREF _Toc39444692 \h </w:instrText>
+              <w:instrText xml:space="preserve"> PAGEREF _Toc39445702 \h </w:instrText>
             </w:r>
             <w:r>
               <w:rPr>
@@ -1807,7 +1805,7 @@
                 <w:noProof/>
                 <w:webHidden/>
               </w:rPr>
-              <w:t>12</w:t>
+              <w:t>13</w:t>
             </w:r>
             <w:r>
               <w:rPr>
@@ -1831,7 +1829,7 @@
               <w:lang w:eastAsia="nl-BE"/>
             </w:rPr>
           </w:pPr>
-          <w:hyperlink w:anchor="_Toc39444693" w:history="1">
+          <w:hyperlink w:anchor="_Toc39445703" w:history="1">
             <w:r>
               <w:rPr>
                 <w:rStyle w:val="Hyperlink"/>
@@ -1852,7 +1850,7 @@
                 <w:rStyle w:val="Hyperlink"/>
                 <w:noProof/>
               </w:rPr>
-              <w:t>Opladen van de supercap</w:t>
+              <w:t>Opladen van de batterij</w:t>
             </w:r>
             <w:r>
               <w:rPr>
@@ -1873,7 +1871,7 @@
                 <w:noProof/>
                 <w:webHidden/>
               </w:rPr>
-              <w:instrText xml:space="preserve"> PAGEREF _Toc39444693 \h </w:instrText>
+              <w:instrText xml:space="preserve"> PAGEREF _Toc39445703 \h </w:instrText>
             </w:r>
             <w:r>
               <w:rPr>
@@ -1893,7 +1891,7 @@
                 <w:noProof/>
                 <w:webHidden/>
               </w:rPr>
-              <w:t>12</w:t>
+              <w:t>13</w:t>
             </w:r>
             <w:r>
               <w:rPr>
@@ -1917,7 +1915,7 @@
               <w:lang w:eastAsia="nl-BE"/>
             </w:rPr>
           </w:pPr>
-          <w:hyperlink w:anchor="_Toc39444694" w:history="1">
+          <w:hyperlink w:anchor="_Toc39445704" w:history="1">
             <w:r>
               <w:rPr>
                 <w:rStyle w:val="Hyperlink"/>
@@ -1959,7 +1957,7 @@
                 <w:noProof/>
                 <w:webHidden/>
               </w:rPr>
-              <w:instrText xml:space="preserve"> PAGEREF _Toc39444694 \h </w:instrText>
+              <w:instrText xml:space="preserve"> PAGEREF _Toc39445704 \h </w:instrText>
             </w:r>
             <w:r>
               <w:rPr>
@@ -1979,7 +1977,7 @@
                 <w:noProof/>
                 <w:webHidden/>
               </w:rPr>
-              <w:t>13</w:t>
+              <w:t>14</w:t>
             </w:r>
             <w:r>
               <w:rPr>
@@ -2003,7 +2001,7 @@
               <w:lang w:eastAsia="nl-BE"/>
             </w:rPr>
           </w:pPr>
-          <w:hyperlink w:anchor="_Toc39444695" w:history="1">
+          <w:hyperlink w:anchor="_Toc39445705" w:history="1">
             <w:r>
               <w:rPr>
                 <w:rStyle w:val="Hyperlink"/>
@@ -2045,7 +2043,7 @@
                 <w:noProof/>
                 <w:webHidden/>
               </w:rPr>
-              <w:instrText xml:space="preserve"> PAGEREF _Toc39444695 \h </w:instrText>
+              <w:instrText xml:space="preserve"> PAGEREF _Toc39445705 \h </w:instrText>
             </w:r>
             <w:r>
               <w:rPr>
@@ -2065,7 +2063,7 @@
                 <w:noProof/>
                 <w:webHidden/>
               </w:rPr>
-              <w:t>13</w:t>
+              <w:t>14</w:t>
             </w:r>
             <w:r>
               <w:rPr>
@@ -2089,7 +2087,7 @@
               <w:lang w:eastAsia="nl-BE"/>
             </w:rPr>
           </w:pPr>
-          <w:hyperlink w:anchor="_Toc39444696" w:history="1">
+          <w:hyperlink w:anchor="_Toc39445706" w:history="1">
             <w:r>
               <w:rPr>
                 <w:rStyle w:val="Hyperlink"/>
@@ -2138,7 +2136,7 @@
                 <w:noProof/>
                 <w:webHidden/>
               </w:rPr>
-              <w:instrText xml:space="preserve"> PAGEREF _Toc39444696 \h </w:instrText>
+              <w:instrText xml:space="preserve"> PAGEREF _Toc39445706 \h </w:instrText>
             </w:r>
             <w:r>
               <w:rPr>
@@ -2158,7 +2156,7 @@
                 <w:noProof/>
                 <w:webHidden/>
               </w:rPr>
-              <w:t>14</w:t>
+              <w:t>15</w:t>
             </w:r>
             <w:r>
               <w:rPr>
@@ -2182,7 +2180,7 @@
               <w:lang w:eastAsia="nl-BE"/>
             </w:rPr>
           </w:pPr>
-          <w:hyperlink w:anchor="_Toc39444697" w:history="1">
+          <w:hyperlink w:anchor="_Toc39445707" w:history="1">
             <w:r>
               <w:rPr>
                 <w:rStyle w:val="Hyperlink"/>
@@ -2224,7 +2222,7 @@
                 <w:noProof/>
                 <w:webHidden/>
               </w:rPr>
-              <w:instrText xml:space="preserve"> PAGEREF _Toc39444697 \h </w:instrText>
+              <w:instrText xml:space="preserve"> PAGEREF _Toc39445707 \h </w:instrText>
             </w:r>
             <w:r>
               <w:rPr>
@@ -2244,7 +2242,7 @@
                 <w:noProof/>
                 <w:webHidden/>
               </w:rPr>
-              <w:t>14</w:t>
+              <w:t>15</w:t>
             </w:r>
             <w:r>
               <w:rPr>
@@ -2268,7 +2266,7 @@
               <w:lang w:eastAsia="nl-BE"/>
             </w:rPr>
           </w:pPr>
-          <w:hyperlink w:anchor="_Toc39444698" w:history="1">
+          <w:hyperlink w:anchor="_Toc39445708" w:history="1">
             <w:r>
               <w:rPr>
                 <w:rStyle w:val="Hyperlink"/>
@@ -2310,7 +2308,7 @@
                 <w:noProof/>
                 <w:webHidden/>
               </w:rPr>
-              <w:instrText xml:space="preserve"> PAGEREF _Toc39444698 \h </w:instrText>
+              <w:instrText xml:space="preserve"> PAGEREF _Toc39445708 \h </w:instrText>
             </w:r>
             <w:r>
               <w:rPr>
@@ -2330,7 +2328,7 @@
                 <w:noProof/>
                 <w:webHidden/>
               </w:rPr>
-              <w:t>14</w:t>
+              <w:t>15</w:t>
             </w:r>
             <w:r>
               <w:rPr>
@@ -2354,7 +2352,7 @@
               <w:lang w:eastAsia="nl-BE"/>
             </w:rPr>
           </w:pPr>
-          <w:hyperlink w:anchor="_Toc39444699" w:history="1">
+          <w:hyperlink w:anchor="_Toc39445709" w:history="1">
             <w:r>
               <w:rPr>
                 <w:rStyle w:val="Hyperlink"/>
@@ -2396,7 +2394,7 @@
                 <w:noProof/>
                 <w:webHidden/>
               </w:rPr>
-              <w:instrText xml:space="preserve"> PAGEREF _Toc39444699 \h </w:instrText>
+              <w:instrText xml:space="preserve"> PAGEREF _Toc39445709 \h </w:instrText>
             </w:r>
             <w:r>
               <w:rPr>
@@ -2416,7 +2414,7 @@
                 <w:noProof/>
                 <w:webHidden/>
               </w:rPr>
-              <w:t>15</w:t>
+              <w:t>16</w:t>
             </w:r>
             <w:r>
               <w:rPr>
@@ -2440,7 +2438,7 @@
               <w:lang w:eastAsia="nl-BE"/>
             </w:rPr>
           </w:pPr>
-          <w:hyperlink w:anchor="_Toc39444700" w:history="1">
+          <w:hyperlink w:anchor="_Toc39445710" w:history="1">
             <w:r>
               <w:rPr>
                 <w:rStyle w:val="Hyperlink"/>
@@ -2482,7 +2480,7 @@
                 <w:noProof/>
                 <w:webHidden/>
               </w:rPr>
-              <w:instrText xml:space="preserve"> PAGEREF _Toc39444700 \h </w:instrText>
+              <w:instrText xml:space="preserve"> PAGEREF _Toc39445710 \h </w:instrText>
             </w:r>
             <w:r>
               <w:rPr>
@@ -2502,7 +2500,7 @@
                 <w:noProof/>
                 <w:webHidden/>
               </w:rPr>
-              <w:t>16</w:t>
+              <w:t>17</w:t>
             </w:r>
             <w:r>
               <w:rPr>
@@ -2526,7 +2524,7 @@
               <w:lang w:eastAsia="nl-BE"/>
             </w:rPr>
           </w:pPr>
-          <w:hyperlink w:anchor="_Toc39444701" w:history="1">
+          <w:hyperlink w:anchor="_Toc39445711" w:history="1">
             <w:r>
               <w:rPr>
                 <w:rStyle w:val="Hyperlink"/>
@@ -2568,7 +2566,7 @@
                 <w:noProof/>
                 <w:webHidden/>
               </w:rPr>
-              <w:instrText xml:space="preserve"> PAGEREF _Toc39444701 \h </w:instrText>
+              <w:instrText xml:space="preserve"> PAGEREF _Toc39445711 \h </w:instrText>
             </w:r>
             <w:r>
               <w:rPr>
@@ -2588,7 +2586,7 @@
                 <w:noProof/>
                 <w:webHidden/>
               </w:rPr>
-              <w:t>16</w:t>
+              <w:t>17</w:t>
             </w:r>
             <w:r>
               <w:rPr>
@@ -2612,7 +2610,7 @@
               <w:lang w:eastAsia="nl-BE"/>
             </w:rPr>
           </w:pPr>
-          <w:hyperlink w:anchor="_Toc39444702" w:history="1">
+          <w:hyperlink w:anchor="_Toc39445712" w:history="1">
             <w:r>
               <w:rPr>
                 <w:rStyle w:val="Hyperlink"/>
@@ -2654,7 +2652,7 @@
                 <w:noProof/>
                 <w:webHidden/>
               </w:rPr>
-              <w:instrText xml:space="preserve"> PAGEREF _Toc39444702 \h </w:instrText>
+              <w:instrText xml:space="preserve"> PAGEREF _Toc39445712 \h </w:instrText>
             </w:r>
             <w:r>
               <w:rPr>
@@ -2674,7 +2672,7 @@
                 <w:noProof/>
                 <w:webHidden/>
               </w:rPr>
-              <w:t>17</w:t>
+              <w:t>18</w:t>
             </w:r>
             <w:r>
               <w:rPr>
@@ -2698,7 +2696,7 @@
               <w:lang w:eastAsia="nl-BE"/>
             </w:rPr>
           </w:pPr>
-          <w:hyperlink w:anchor="_Toc39444703" w:history="1">
+          <w:hyperlink w:anchor="_Toc39445713" w:history="1">
             <w:r>
               <w:rPr>
                 <w:rStyle w:val="Hyperlink"/>
@@ -2740,7 +2738,7 @@
                 <w:noProof/>
                 <w:webHidden/>
               </w:rPr>
-              <w:instrText xml:space="preserve"> PAGEREF _Toc39444703 \h </w:instrText>
+              <w:instrText xml:space="preserve"> PAGEREF _Toc39445713 \h </w:instrText>
             </w:r>
             <w:r>
               <w:rPr>
@@ -2760,7 +2758,7 @@
                 <w:noProof/>
                 <w:webHidden/>
               </w:rPr>
-              <w:t>19</w:t>
+              <w:t>20</w:t>
             </w:r>
             <w:r>
               <w:rPr>
@@ -2784,7 +2782,7 @@
               <w:lang w:eastAsia="nl-BE"/>
             </w:rPr>
           </w:pPr>
-          <w:hyperlink w:anchor="_Toc39444704" w:history="1">
+          <w:hyperlink w:anchor="_Toc39445714" w:history="1">
             <w:r>
               <w:rPr>
                 <w:rStyle w:val="Hyperlink"/>
@@ -2833,7 +2831,7 @@
                 <w:noProof/>
                 <w:webHidden/>
               </w:rPr>
-              <w:instrText xml:space="preserve"> PAGEREF _Toc39444704 \h </w:instrText>
+              <w:instrText xml:space="preserve"> PAGEREF _Toc39445714 \h </w:instrText>
             </w:r>
             <w:r>
               <w:rPr>
@@ -2853,7 +2851,7 @@
                 <w:noProof/>
                 <w:webHidden/>
               </w:rPr>
-              <w:t>22</w:t>
+              <w:t>23</w:t>
             </w:r>
             <w:r>
               <w:rPr>
@@ -2877,7 +2875,7 @@
               <w:lang w:eastAsia="nl-BE"/>
             </w:rPr>
           </w:pPr>
-          <w:hyperlink w:anchor="_Toc39444705" w:history="1">
+          <w:hyperlink w:anchor="_Toc39445715" w:history="1">
             <w:r>
               <w:rPr>
                 <w:rStyle w:val="Hyperlink"/>
@@ -2926,7 +2924,7 @@
                 <w:noProof/>
                 <w:webHidden/>
               </w:rPr>
-              <w:instrText xml:space="preserve"> PAGEREF _Toc39444705 \h </w:instrText>
+              <w:instrText xml:space="preserve"> PAGEREF _Toc39445715 \h </w:instrText>
             </w:r>
             <w:r>
               <w:rPr>
@@ -2946,7 +2944,7 @@
                 <w:noProof/>
                 <w:webHidden/>
               </w:rPr>
-              <w:t>23</w:t>
+              <w:t>24</w:t>
             </w:r>
             <w:r>
               <w:rPr>
@@ -3073,7 +3071,7 @@
         </w:rPr>
         <w:fldChar w:fldCharType="separate"/>
       </w:r>
-      <w:hyperlink w:anchor="_Toc39444464" w:history="1">
+      <w:hyperlink w:anchor="_Toc39445716" w:history="1">
         <w:r>
           <w:rPr>
             <w:rStyle w:val="Hyperlink"/>
@@ -3100,7 +3098,7 @@
             <w:noProof/>
             <w:webHidden/>
           </w:rPr>
-          <w:instrText xml:space="preserve"> PAGEREF _Toc39444464 \h </w:instrText>
+          <w:instrText xml:space="preserve"> PAGEREF _Toc39445716 \h </w:instrText>
         </w:r>
         <w:r>
           <w:rPr>
@@ -3143,7 +3141,7 @@
           <w:lang w:eastAsia="nl-BE"/>
         </w:rPr>
       </w:pPr>
-      <w:hyperlink w:anchor="_Toc39444465" w:history="1">
+      <w:hyperlink w:anchor="_Toc39445717" w:history="1">
         <w:r>
           <w:rPr>
             <w:rStyle w:val="Hyperlink"/>
@@ -3170,7 +3168,7 @@
             <w:noProof/>
             <w:webHidden/>
           </w:rPr>
-          <w:instrText xml:space="preserve"> PAGEREF _Toc39444465 \h </w:instrText>
+          <w:instrText xml:space="preserve"> PAGEREF _Toc39445717 \h </w:instrText>
         </w:r>
         <w:r>
           <w:rPr>
@@ -3213,7 +3211,7 @@
           <w:lang w:eastAsia="nl-BE"/>
         </w:rPr>
       </w:pPr>
-      <w:hyperlink w:anchor="_Toc39444466" w:history="1">
+      <w:hyperlink w:anchor="_Toc39445718" w:history="1">
         <w:r>
           <w:rPr>
             <w:rStyle w:val="Hyperlink"/>
@@ -3240,7 +3238,7 @@
             <w:noProof/>
             <w:webHidden/>
           </w:rPr>
-          <w:instrText xml:space="preserve"> PAGEREF _Toc39444466 \h </w:instrText>
+          <w:instrText xml:space="preserve"> PAGEREF _Toc39445718 \h </w:instrText>
         </w:r>
         <w:r>
           <w:rPr>
@@ -3283,7 +3281,7 @@
           <w:lang w:eastAsia="nl-BE"/>
         </w:rPr>
       </w:pPr>
-      <w:hyperlink w:anchor="_Toc39444467" w:history="1">
+      <w:hyperlink w:anchor="_Toc39445719" w:history="1">
         <w:r>
           <w:rPr>
             <w:rStyle w:val="Hyperlink"/>
@@ -3310,7 +3308,7 @@
             <w:noProof/>
             <w:webHidden/>
           </w:rPr>
-          <w:instrText xml:space="preserve"> PAGEREF _Toc39444467 \h </w:instrText>
+          <w:instrText xml:space="preserve"> PAGEREF _Toc39445719 \h </w:instrText>
         </w:r>
         <w:r>
           <w:rPr>
@@ -3330,7 +3328,7 @@
             <w:noProof/>
             <w:webHidden/>
           </w:rPr>
-          <w:t>8</w:t>
+          <w:t>9</w:t>
         </w:r>
         <w:r>
           <w:rPr>
@@ -3353,7 +3351,7 @@
           <w:lang w:eastAsia="nl-BE"/>
         </w:rPr>
       </w:pPr>
-      <w:hyperlink w:anchor="_Toc39444468" w:history="1">
+      <w:hyperlink w:anchor="_Toc39445720" w:history="1">
         <w:r>
           <w:rPr>
             <w:rStyle w:val="Hyperlink"/>
@@ -3380,77 +3378,7 @@
             <w:noProof/>
             <w:webHidden/>
           </w:rPr>
-          <w:instrText xml:space="preserve"> PAGEREF _Toc39444468 \h </w:instrText>
-        </w:r>
-        <w:r>
-          <w:rPr>
-            <w:noProof/>
-            <w:webHidden/>
-          </w:rPr>
-        </w:r>
-        <w:r>
-          <w:rPr>
-            <w:noProof/>
-            <w:webHidden/>
-          </w:rPr>
-          <w:fldChar w:fldCharType="separate"/>
-        </w:r>
-        <w:r>
-          <w:rPr>
-            <w:noProof/>
-            <w:webHidden/>
-          </w:rPr>
-          <w:t>12</w:t>
-        </w:r>
-        <w:r>
-          <w:rPr>
-            <w:noProof/>
-            <w:webHidden/>
-          </w:rPr>
-          <w:fldChar w:fldCharType="end"/>
-        </w:r>
-      </w:hyperlink>
-    </w:p>
-    <w:p>
-      <w:pPr>
-        <w:pStyle w:val="Lijstmetafbeeldingen"/>
-        <w:tabs>
-          <w:tab w:val="right" w:leader="dot" w:pos="9062"/>
-        </w:tabs>
-        <w:rPr>
-          <w:rFonts w:eastAsiaTheme="minorEastAsia"/>
-          <w:noProof/>
-          <w:lang w:eastAsia="nl-BE"/>
-        </w:rPr>
-      </w:pPr>
-      <w:hyperlink w:anchor="_Toc39444469" w:history="1">
-        <w:r>
-          <w:rPr>
-            <w:rStyle w:val="Hyperlink"/>
-            <w:noProof/>
-          </w:rPr>
-          <w:t>Figuur 6: Schema voor het opladen van de batterij</w:t>
-        </w:r>
-        <w:r>
-          <w:rPr>
-            <w:noProof/>
-            <w:webHidden/>
-          </w:rPr>
-          <w:tab/>
-        </w:r>
-        <w:r>
-          <w:rPr>
-            <w:noProof/>
-            <w:webHidden/>
-          </w:rPr>
-          <w:fldChar w:fldCharType="begin"/>
-        </w:r>
-        <w:r>
-          <w:rPr>
-            <w:noProof/>
-            <w:webHidden/>
-          </w:rPr>
-          <w:instrText xml:space="preserve"> PAGEREF _Toc39444469 \h </w:instrText>
+          <w:instrText xml:space="preserve"> PAGEREF _Toc39445720 \h </w:instrText>
         </w:r>
         <w:r>
           <w:rPr>
@@ -3493,13 +3421,13 @@
           <w:lang w:eastAsia="nl-BE"/>
         </w:rPr>
       </w:pPr>
-      <w:hyperlink w:anchor="_Toc39444470" w:history="1">
+      <w:hyperlink w:anchor="_Toc39445721" w:history="1">
         <w:r>
           <w:rPr>
             <w:rStyle w:val="Hyperlink"/>
             <w:noProof/>
           </w:rPr>
-          <w:t>Figuur 7: Voorkant (links) en achterkant (rechts) van de Energy Harvesting PCB</w:t>
+          <w:t>Figuur 6: Schema voor het opladen van de batterij</w:t>
         </w:r>
         <w:r>
           <w:rPr>
@@ -3520,77 +3448,7 @@
             <w:noProof/>
             <w:webHidden/>
           </w:rPr>
-          <w:instrText xml:space="preserve"> PAGEREF _Toc39444470 \h </w:instrText>
-        </w:r>
-        <w:r>
-          <w:rPr>
-            <w:noProof/>
-            <w:webHidden/>
-          </w:rPr>
-        </w:r>
-        <w:r>
-          <w:rPr>
-            <w:noProof/>
-            <w:webHidden/>
-          </w:rPr>
-          <w:fldChar w:fldCharType="separate"/>
-        </w:r>
-        <w:r>
-          <w:rPr>
-            <w:noProof/>
-            <w:webHidden/>
-          </w:rPr>
-          <w:t>13</w:t>
-        </w:r>
-        <w:r>
-          <w:rPr>
-            <w:noProof/>
-            <w:webHidden/>
-          </w:rPr>
-          <w:fldChar w:fldCharType="end"/>
-        </w:r>
-      </w:hyperlink>
-    </w:p>
-    <w:p>
-      <w:pPr>
-        <w:pStyle w:val="Lijstmetafbeeldingen"/>
-        <w:tabs>
-          <w:tab w:val="right" w:leader="dot" w:pos="9062"/>
-        </w:tabs>
-        <w:rPr>
-          <w:rFonts w:eastAsiaTheme="minorEastAsia"/>
-          <w:noProof/>
-          <w:lang w:eastAsia="nl-BE"/>
-        </w:rPr>
-      </w:pPr>
-      <w:hyperlink w:anchor="_Toc39444471" w:history="1">
-        <w:r>
-          <w:rPr>
-            <w:rStyle w:val="Hyperlink"/>
-            <w:noProof/>
-          </w:rPr>
-          <w:t>Figuur 8: Connectiviteit (lokaal)</w:t>
-        </w:r>
-        <w:r>
-          <w:rPr>
-            <w:noProof/>
-            <w:webHidden/>
-          </w:rPr>
-          <w:tab/>
-        </w:r>
-        <w:r>
-          <w:rPr>
-            <w:noProof/>
-            <w:webHidden/>
-          </w:rPr>
-          <w:fldChar w:fldCharType="begin"/>
-        </w:r>
-        <w:r>
-          <w:rPr>
-            <w:noProof/>
-            <w:webHidden/>
-          </w:rPr>
-          <w:instrText xml:space="preserve"> PAGEREF _Toc39444471 \h </w:instrText>
+          <w:instrText xml:space="preserve"> PAGEREF _Toc39445721 \h </w:instrText>
         </w:r>
         <w:r>
           <w:rPr>
@@ -3633,13 +3491,13 @@
           <w:lang w:eastAsia="nl-BE"/>
         </w:rPr>
       </w:pPr>
-      <w:hyperlink w:anchor="_Toc39444472" w:history="1">
+      <w:hyperlink w:anchor="_Toc39445722" w:history="1">
         <w:r>
           <w:rPr>
             <w:rStyle w:val="Hyperlink"/>
             <w:noProof/>
           </w:rPr>
-          <w:t>Figuur 9: RN2483 LoRa Modem</w:t>
+          <w:t>Figuur 7: Voorkant (links) en achterkant (rechts) van de Energy Harvesting PCB</w:t>
         </w:r>
         <w:r>
           <w:rPr>
@@ -3660,7 +3518,77 @@
             <w:noProof/>
             <w:webHidden/>
           </w:rPr>
-          <w:instrText xml:space="preserve"> PAGEREF _Toc39444472 \h </w:instrText>
+          <w:instrText xml:space="preserve"> PAGEREF _Toc39445722 \h </w:instrText>
+        </w:r>
+        <w:r>
+          <w:rPr>
+            <w:noProof/>
+            <w:webHidden/>
+          </w:rPr>
+        </w:r>
+        <w:r>
+          <w:rPr>
+            <w:noProof/>
+            <w:webHidden/>
+          </w:rPr>
+          <w:fldChar w:fldCharType="separate"/>
+        </w:r>
+        <w:r>
+          <w:rPr>
+            <w:noProof/>
+            <w:webHidden/>
+          </w:rPr>
+          <w:t>14</w:t>
+        </w:r>
+        <w:r>
+          <w:rPr>
+            <w:noProof/>
+            <w:webHidden/>
+          </w:rPr>
+          <w:fldChar w:fldCharType="end"/>
+        </w:r>
+      </w:hyperlink>
+    </w:p>
+    <w:p>
+      <w:pPr>
+        <w:pStyle w:val="Lijstmetafbeeldingen"/>
+        <w:tabs>
+          <w:tab w:val="right" w:leader="dot" w:pos="9062"/>
+        </w:tabs>
+        <w:rPr>
+          <w:rFonts w:eastAsiaTheme="minorEastAsia"/>
+          <w:noProof/>
+          <w:lang w:eastAsia="nl-BE"/>
+        </w:rPr>
+      </w:pPr>
+      <w:hyperlink w:anchor="_Toc39445723" w:history="1">
+        <w:r>
+          <w:rPr>
+            <w:rStyle w:val="Hyperlink"/>
+            <w:noProof/>
+          </w:rPr>
+          <w:t>Figuur 8: Connectiviteit (lokaal)</w:t>
+        </w:r>
+        <w:r>
+          <w:rPr>
+            <w:noProof/>
+            <w:webHidden/>
+          </w:rPr>
+          <w:tab/>
+        </w:r>
+        <w:r>
+          <w:rPr>
+            <w:noProof/>
+            <w:webHidden/>
+          </w:rPr>
+          <w:fldChar w:fldCharType="begin"/>
+        </w:r>
+        <w:r>
+          <w:rPr>
+            <w:noProof/>
+            <w:webHidden/>
+          </w:rPr>
+          <w:instrText xml:space="preserve"> PAGEREF _Toc39445723 \h </w:instrText>
         </w:r>
         <w:r>
           <w:rPr>
@@ -3703,13 +3631,13 @@
           <w:lang w:eastAsia="nl-BE"/>
         </w:rPr>
       </w:pPr>
-      <w:hyperlink w:anchor="_Toc39444473" w:history="1">
+      <w:hyperlink w:anchor="_Toc39445724" w:history="1">
         <w:r>
           <w:rPr>
             <w:rStyle w:val="Hyperlink"/>
             <w:noProof/>
           </w:rPr>
-          <w:t>Figuur 10: Connectiviteit en visualisatie (cloud)</w:t>
+          <w:t>Figuur 9: RN2483 LoRa Modem</w:t>
         </w:r>
         <w:r>
           <w:rPr>
@@ -3730,7 +3658,7 @@
             <w:noProof/>
             <w:webHidden/>
           </w:rPr>
-          <w:instrText xml:space="preserve"> PAGEREF _Toc39444473 \h </w:instrText>
+          <w:instrText xml:space="preserve"> PAGEREF _Toc39445724 \h </w:instrText>
         </w:r>
         <w:r>
           <w:rPr>
@@ -3773,13 +3701,13 @@
           <w:lang w:eastAsia="nl-BE"/>
         </w:rPr>
       </w:pPr>
-      <w:hyperlink w:anchor="_Toc39444474" w:history="1">
+      <w:hyperlink w:anchor="_Toc39445725" w:history="1">
         <w:r>
           <w:rPr>
             <w:rStyle w:val="Hyperlink"/>
             <w:noProof/>
           </w:rPr>
-          <w:t>Figuur 11: TTN Decoder output</w:t>
+          <w:t>Figuur 10: Connectiviteit en visualisatie (cloud)</w:t>
         </w:r>
         <w:r>
           <w:rPr>
@@ -3800,7 +3728,7 @@
             <w:noProof/>
             <w:webHidden/>
           </w:rPr>
-          <w:instrText xml:space="preserve"> PAGEREF _Toc39444474 \h </w:instrText>
+          <w:instrText xml:space="preserve"> PAGEREF _Toc39445725 \h </w:instrText>
         </w:r>
         <w:r>
           <w:rPr>
@@ -3843,14 +3771,13 @@
           <w:lang w:eastAsia="nl-BE"/>
         </w:rPr>
       </w:pPr>
-      <w:hyperlink w:anchor="_Toc39444475" w:history="1">
+      <w:hyperlink w:anchor="_Toc39445726" w:history="1">
         <w:r>
           <w:rPr>
             <w:rStyle w:val="Hyperlink"/>
             <w:noProof/>
-            <w:lang w:val="en-GB"/>
           </w:rPr>
-          <w:t>Figuur 12: Swagger API a.d.h.v. cURL</w:t>
+          <w:t>Figuur 11: TTN Decoder output</w:t>
         </w:r>
         <w:r>
           <w:rPr>
@@ -3871,7 +3798,7 @@
             <w:noProof/>
             <w:webHidden/>
           </w:rPr>
-          <w:instrText xml:space="preserve"> PAGEREF _Toc39444475 \h </w:instrText>
+          <w:instrText xml:space="preserve"> PAGEREF _Toc39445726 \h </w:instrText>
         </w:r>
         <w:r>
           <w:rPr>
@@ -3914,13 +3841,14 @@
           <w:lang w:eastAsia="nl-BE"/>
         </w:rPr>
       </w:pPr>
-      <w:hyperlink w:anchor="_Toc39444476" w:history="1">
+      <w:hyperlink w:anchor="_Toc39445727" w:history="1">
         <w:r>
           <w:rPr>
             <w:rStyle w:val="Hyperlink"/>
             <w:noProof/>
+            <w:lang w:val="en-GB"/>
           </w:rPr>
-          <w:t>Figuur 13: Python output</w:t>
+          <w:t>Figuur 12: Swagger API a.d.h.v. cURL</w:t>
         </w:r>
         <w:r>
           <w:rPr>
@@ -3941,7 +3869,7 @@
             <w:noProof/>
             <w:webHidden/>
           </w:rPr>
-          <w:instrText xml:space="preserve"> PAGEREF _Toc39444476 \h </w:instrText>
+          <w:instrText xml:space="preserve"> PAGEREF _Toc39445727 \h </w:instrText>
         </w:r>
         <w:r>
           <w:rPr>
@@ -3984,13 +3912,13 @@
           <w:lang w:eastAsia="nl-BE"/>
         </w:rPr>
       </w:pPr>
-      <w:hyperlink w:anchor="_Toc39444477" w:history="1">
+      <w:hyperlink w:anchor="_Toc39445728" w:history="1">
         <w:r>
           <w:rPr>
             <w:rStyle w:val="Hyperlink"/>
             <w:noProof/>
           </w:rPr>
-          <w:t>Figuur 14: Toegevoegd record in MYSQL database</w:t>
+          <w:t>Figuur 13: Python output</w:t>
         </w:r>
         <w:r>
           <w:rPr>
@@ -4011,77 +3939,7 @@
             <w:noProof/>
             <w:webHidden/>
           </w:rPr>
-          <w:instrText xml:space="preserve"> PAGEREF _Toc39444477 \h </w:instrText>
-        </w:r>
-        <w:r>
-          <w:rPr>
-            <w:noProof/>
-            <w:webHidden/>
-          </w:rPr>
-        </w:r>
-        <w:r>
-          <w:rPr>
-            <w:noProof/>
-            <w:webHidden/>
-          </w:rPr>
-          <w:fldChar w:fldCharType="separate"/>
-        </w:r>
-        <w:r>
-          <w:rPr>
-            <w:noProof/>
-            <w:webHidden/>
-          </w:rPr>
-          <w:t>19</w:t>
-        </w:r>
-        <w:r>
-          <w:rPr>
-            <w:noProof/>
-            <w:webHidden/>
-          </w:rPr>
-          <w:fldChar w:fldCharType="end"/>
-        </w:r>
-      </w:hyperlink>
-    </w:p>
-    <w:p>
-      <w:pPr>
-        <w:pStyle w:val="Lijstmetafbeeldingen"/>
-        <w:tabs>
-          <w:tab w:val="right" w:leader="dot" w:pos="9062"/>
-        </w:tabs>
-        <w:rPr>
-          <w:rFonts w:eastAsiaTheme="minorEastAsia"/>
-          <w:noProof/>
-          <w:lang w:eastAsia="nl-BE"/>
-        </w:rPr>
-      </w:pPr>
-      <w:hyperlink w:anchor="_Toc39444478" w:history="1">
-        <w:r>
-          <w:rPr>
-            <w:rStyle w:val="Hyperlink"/>
-            <w:noProof/>
-          </w:rPr>
-          <w:t>Figuur 15: Website "Today's Best"</w:t>
-        </w:r>
-        <w:r>
-          <w:rPr>
-            <w:noProof/>
-            <w:webHidden/>
-          </w:rPr>
-          <w:tab/>
-        </w:r>
-        <w:r>
-          <w:rPr>
-            <w:noProof/>
-            <w:webHidden/>
-          </w:rPr>
-          <w:fldChar w:fldCharType="begin"/>
-        </w:r>
-        <w:r>
-          <w:rPr>
-            <w:noProof/>
-            <w:webHidden/>
-          </w:rPr>
-          <w:instrText xml:space="preserve"> PAGEREF _Toc39444478 \h </w:instrText>
+          <w:instrText xml:space="preserve"> PAGEREF _Toc39445728 \h </w:instrText>
         </w:r>
         <w:r>
           <w:rPr>
@@ -4124,13 +3982,13 @@
           <w:lang w:eastAsia="nl-BE"/>
         </w:rPr>
       </w:pPr>
-      <w:hyperlink w:anchor="_Toc39444479" w:history="1">
+      <w:hyperlink w:anchor="_Toc39445729" w:history="1">
         <w:r>
           <w:rPr>
             <w:rStyle w:val="Hyperlink"/>
             <w:noProof/>
           </w:rPr>
-          <w:t>Figuur 16: Website "Hall of Fame" (links) en "Latest plays" (rechts)</w:t>
+          <w:t>Figuur 14: Toegevoegd record in MYSQL database</w:t>
         </w:r>
         <w:r>
           <w:rPr>
@@ -4151,7 +4009,7 @@
             <w:noProof/>
             <w:webHidden/>
           </w:rPr>
-          <w:instrText xml:space="preserve"> PAGEREF _Toc39444479 \h </w:instrText>
+          <w:instrText xml:space="preserve"> PAGEREF _Toc39445729 \h </w:instrText>
         </w:r>
         <w:r>
           <w:rPr>
@@ -4194,13 +4052,13 @@
           <w:lang w:eastAsia="nl-BE"/>
         </w:rPr>
       </w:pPr>
-      <w:hyperlink w:anchor="_Toc39444480" w:history="1">
+      <w:hyperlink w:anchor="_Toc39445730" w:history="1">
         <w:r>
           <w:rPr>
             <w:rStyle w:val="Hyperlink"/>
             <w:noProof/>
           </w:rPr>
-          <w:t>Figuur 17: Website volledig</w:t>
+          <w:t>Figuur 15: Website "Today's Best"</w:t>
         </w:r>
         <w:r>
           <w:rPr>
@@ -4221,7 +4079,7 @@
             <w:noProof/>
             <w:webHidden/>
           </w:rPr>
-          <w:instrText xml:space="preserve"> PAGEREF _Toc39444480 \h </w:instrText>
+          <w:instrText xml:space="preserve"> PAGEREF _Toc39445730 \h </w:instrText>
         </w:r>
         <w:r>
           <w:rPr>
@@ -4254,6 +4112,146 @@
     </w:p>
     <w:p>
       <w:pPr>
+        <w:pStyle w:val="Lijstmetafbeeldingen"/>
+        <w:tabs>
+          <w:tab w:val="right" w:leader="dot" w:pos="9062"/>
+        </w:tabs>
+        <w:rPr>
+          <w:rFonts w:eastAsiaTheme="minorEastAsia"/>
+          <w:noProof/>
+          <w:lang w:eastAsia="nl-BE"/>
+        </w:rPr>
+      </w:pPr>
+      <w:hyperlink w:anchor="_Toc39445731" w:history="1">
+        <w:r>
+          <w:rPr>
+            <w:rStyle w:val="Hyperlink"/>
+            <w:noProof/>
+          </w:rPr>
+          <w:t>Figuur 16: Website "Hall of Fame" (links) en "Latest plays" (rechts)</w:t>
+        </w:r>
+        <w:r>
+          <w:rPr>
+            <w:noProof/>
+            <w:webHidden/>
+          </w:rPr>
+          <w:tab/>
+        </w:r>
+        <w:r>
+          <w:rPr>
+            <w:noProof/>
+            <w:webHidden/>
+          </w:rPr>
+          <w:fldChar w:fldCharType="begin"/>
+        </w:r>
+        <w:r>
+          <w:rPr>
+            <w:noProof/>
+            <w:webHidden/>
+          </w:rPr>
+          <w:instrText xml:space="preserve"> PAGEREF _Toc39445731 \h </w:instrText>
+        </w:r>
+        <w:r>
+          <w:rPr>
+            <w:noProof/>
+            <w:webHidden/>
+          </w:rPr>
+        </w:r>
+        <w:r>
+          <w:rPr>
+            <w:noProof/>
+            <w:webHidden/>
+          </w:rPr>
+          <w:fldChar w:fldCharType="separate"/>
+        </w:r>
+        <w:r>
+          <w:rPr>
+            <w:noProof/>
+            <w:webHidden/>
+          </w:rPr>
+          <w:t>21</w:t>
+        </w:r>
+        <w:r>
+          <w:rPr>
+            <w:noProof/>
+            <w:webHidden/>
+          </w:rPr>
+          <w:fldChar w:fldCharType="end"/>
+        </w:r>
+      </w:hyperlink>
+    </w:p>
+    <w:p>
+      <w:pPr>
+        <w:pStyle w:val="Lijstmetafbeeldingen"/>
+        <w:tabs>
+          <w:tab w:val="right" w:leader="dot" w:pos="9062"/>
+        </w:tabs>
+        <w:rPr>
+          <w:rFonts w:eastAsiaTheme="minorEastAsia"/>
+          <w:noProof/>
+          <w:lang w:eastAsia="nl-BE"/>
+        </w:rPr>
+      </w:pPr>
+      <w:hyperlink w:anchor="_Toc39445732" w:history="1">
+        <w:r>
+          <w:rPr>
+            <w:rStyle w:val="Hyperlink"/>
+            <w:noProof/>
+          </w:rPr>
+          <w:t>Figuur 17: Website volledig</w:t>
+        </w:r>
+        <w:r>
+          <w:rPr>
+            <w:noProof/>
+            <w:webHidden/>
+          </w:rPr>
+          <w:tab/>
+        </w:r>
+        <w:r>
+          <w:rPr>
+            <w:noProof/>
+            <w:webHidden/>
+          </w:rPr>
+          <w:fldChar w:fldCharType="begin"/>
+        </w:r>
+        <w:r>
+          <w:rPr>
+            <w:noProof/>
+            <w:webHidden/>
+          </w:rPr>
+          <w:instrText xml:space="preserve"> PAGEREF _Toc39445732 \h </w:instrText>
+        </w:r>
+        <w:r>
+          <w:rPr>
+            <w:noProof/>
+            <w:webHidden/>
+          </w:rPr>
+        </w:r>
+        <w:r>
+          <w:rPr>
+            <w:noProof/>
+            <w:webHidden/>
+          </w:rPr>
+          <w:fldChar w:fldCharType="separate"/>
+        </w:r>
+        <w:r>
+          <w:rPr>
+            <w:noProof/>
+            <w:webHidden/>
+          </w:rPr>
+          <w:t>22</w:t>
+        </w:r>
+        <w:r>
+          <w:rPr>
+            <w:noProof/>
+            <w:webHidden/>
+          </w:rPr>
+          <w:fldChar w:fldCharType="end"/>
+        </w:r>
+      </w:hyperlink>
+    </w:p>
+    <w:p>
+      <w:pPr>
         <w:spacing w:after="0" w:line="240" w:lineRule="auto"/>
         <w:rPr>
           <w:rFonts w:ascii="Times New Roman" w:eastAsia="Times New Roman" w:hAnsi="Times New Roman" w:cs="Times New Roman"/>
@@ -4271,6 +4269,8 @@
         </w:rPr>
         <w:fldChar w:fldCharType="end"/>
       </w:r>
+      <w:bookmarkStart w:id="3" w:name="_GoBack"/>
+      <w:bookmarkEnd w:id="3"/>
     </w:p>
     <w:p>
       <w:pPr>
@@ -4310,7 +4310,7 @@
         </w:rPr>
       </w:pPr>
       <w:bookmarkStart w:id="4" w:name="_Toc39323399"/>
-      <w:bookmarkStart w:id="5" w:name="_Toc39444678"/>
+      <w:bookmarkStart w:id="5" w:name="_Toc39445688"/>
       <w:r>
         <w:rPr>
           <w:rFonts w:eastAsia="Times New Roman"/>
@@ -4784,7 +4784,7 @@
         <w:pStyle w:val="Kop1"/>
       </w:pPr>
       <w:bookmarkStart w:id="6" w:name="_Toc39323400"/>
-      <w:bookmarkStart w:id="7" w:name="_Toc39444679"/>
+      <w:bookmarkStart w:id="7" w:name="_Toc39445689"/>
       <w:r>
         <w:lastRenderedPageBreak/>
         <w:t>S</w:t>
@@ -4890,7 +4890,7 @@
       <w:pPr>
         <w:pStyle w:val="Kop2"/>
       </w:pPr>
-      <w:bookmarkStart w:id="8" w:name="_Toc39444680"/>
+      <w:bookmarkStart w:id="8" w:name="_Toc39445690"/>
       <w:r>
         <w:t>Software</w:t>
       </w:r>
@@ -5378,7 +5378,7 @@
       <w:pPr>
         <w:pStyle w:val="Kop2"/>
       </w:pPr>
-      <w:bookmarkStart w:id="10" w:name="_Toc39444681"/>
+      <w:bookmarkStart w:id="10" w:name="_Toc39445691"/>
       <w:r>
         <w:t>Kompas</w:t>
       </w:r>
@@ -5481,18 +5481,31 @@
       </w:pPr>
       <w:bookmarkStart w:id="11" w:name="_Ref39324250"/>
       <w:bookmarkStart w:id="12" w:name="_Ref39440552"/>
-      <w:bookmarkStart w:id="13" w:name="_Toc39444464"/>
+      <w:bookmarkStart w:id="13" w:name="_Toc39445716"/>
       <w:r>
         <w:t xml:space="preserve">Figuur </w:t>
       </w:r>
-      <w:fldSimple w:instr=" SEQ Figuur \* ARABIC ">
-        <w:r>
-          <w:rPr>
-            <w:noProof/>
-          </w:rPr>
-          <w:t>1</w:t>
-        </w:r>
-      </w:fldSimple>
+      <w:r>
+        <w:fldChar w:fldCharType="begin"/>
+      </w:r>
+      <w:r>
+        <w:instrText xml:space="preserve"> SEQ Figuur \* ARABIC </w:instrText>
+      </w:r>
+      <w:r>
+        <w:fldChar w:fldCharType="separate"/>
+      </w:r>
+      <w:r>
+        <w:rPr>
+          <w:noProof/>
+        </w:rPr>
+        <w:t>1</w:t>
+      </w:r>
+      <w:r>
+        <w:rPr>
+          <w:noProof/>
+        </w:rPr>
+        <w:fldChar w:fldCharType="end"/>
+      </w:r>
       <w:bookmarkEnd w:id="11"/>
       <w:r>
         <w:t xml:space="preserve">: </w:t>
@@ -5511,7 +5524,7 @@
         <w:pStyle w:val="Kop2"/>
       </w:pPr>
       <w:bookmarkStart w:id="14" w:name="_Toc39323403"/>
-      <w:bookmarkStart w:id="15" w:name="_Toc39444682"/>
+      <w:bookmarkStart w:id="15" w:name="_Toc39445692"/>
       <w:r>
         <w:lastRenderedPageBreak/>
         <w:t>Kalibratie</w:t>
@@ -5631,9 +5644,6 @@
       </w:r>
       <w:r>
         <w:instrText xml:space="preserve"> \* MERGEFORMAT </w:instrText>
-      </w:r>
-      <w:r>
-        <w:fldChar w:fldCharType="separate"/>
       </w:r>
       <w:r>
         <w:fldChar w:fldCharType="end"/>
@@ -5913,18 +5923,31 @@
         <w:pStyle w:val="Bijschrift"/>
       </w:pPr>
       <w:bookmarkStart w:id="17" w:name="_Ref39441462"/>
-      <w:bookmarkStart w:id="18" w:name="_Toc39444465"/>
+      <w:bookmarkStart w:id="18" w:name="_Toc39445717"/>
       <w:r>
         <w:t xml:space="preserve">Figuur </w:t>
       </w:r>
-      <w:fldSimple w:instr=" SEQ Figuur \* ARABIC ">
-        <w:r>
-          <w:rPr>
-            <w:noProof/>
-          </w:rPr>
-          <w:t>2</w:t>
-        </w:r>
-      </w:fldSimple>
+      <w:r>
+        <w:fldChar w:fldCharType="begin"/>
+      </w:r>
+      <w:r>
+        <w:instrText xml:space="preserve"> SEQ Figuur \* ARABIC </w:instrText>
+      </w:r>
+      <w:r>
+        <w:fldChar w:fldCharType="separate"/>
+      </w:r>
+      <w:r>
+        <w:rPr>
+          <w:noProof/>
+        </w:rPr>
+        <w:t>2</w:t>
+      </w:r>
+      <w:r>
+        <w:rPr>
+          <w:noProof/>
+        </w:rPr>
+        <w:fldChar w:fldCharType="end"/>
+      </w:r>
       <w:bookmarkEnd w:id="17"/>
       <w:r>
         <w:t xml:space="preserve">: </w:t>
@@ -5996,18 +6019,31 @@
         <w:pStyle w:val="Bijschrift"/>
       </w:pPr>
       <w:bookmarkStart w:id="19" w:name="_Ref39441493"/>
-      <w:bookmarkStart w:id="20" w:name="_Toc39444466"/>
+      <w:bookmarkStart w:id="20" w:name="_Toc39445718"/>
       <w:r>
         <w:t xml:space="preserve">Figuur </w:t>
       </w:r>
-      <w:fldSimple w:instr=" SEQ Figuur \* ARABIC ">
-        <w:r>
-          <w:rPr>
-            <w:noProof/>
-          </w:rPr>
-          <w:t>3</w:t>
-        </w:r>
-      </w:fldSimple>
+      <w:r>
+        <w:fldChar w:fldCharType="begin"/>
+      </w:r>
+      <w:r>
+        <w:instrText xml:space="preserve"> SEQ Figuur \* ARABIC </w:instrText>
+      </w:r>
+      <w:r>
+        <w:fldChar w:fldCharType="separate"/>
+      </w:r>
+      <w:r>
+        <w:rPr>
+          <w:noProof/>
+        </w:rPr>
+        <w:t>3</w:t>
+      </w:r>
+      <w:r>
+        <w:rPr>
+          <w:noProof/>
+        </w:rPr>
+        <w:fldChar w:fldCharType="end"/>
+      </w:r>
       <w:bookmarkEnd w:id="19"/>
       <w:r>
         <w:t xml:space="preserve">: </w:t>
@@ -6042,7 +6078,7 @@
       <w:pPr>
         <w:pStyle w:val="Kop2"/>
       </w:pPr>
-      <w:bookmarkStart w:id="21" w:name="_Toc39444683"/>
+      <w:bookmarkStart w:id="21" w:name="_Toc39445693"/>
       <w:proofErr w:type="spellStart"/>
       <w:r>
         <w:lastRenderedPageBreak/>
@@ -6109,7 +6145,7 @@
       <w:pPr>
         <w:pStyle w:val="Kop2"/>
       </w:pPr>
-      <w:bookmarkStart w:id="22" w:name="_Toc39444684"/>
+      <w:bookmarkStart w:id="22" w:name="_Toc39445694"/>
       <w:r>
         <w:t>Energiemetingen</w:t>
       </w:r>
@@ -6264,7 +6300,7 @@
         <w:pStyle w:val="Kop2"/>
       </w:pPr>
       <w:bookmarkStart w:id="23" w:name="_Toc39323405"/>
-      <w:bookmarkStart w:id="24" w:name="_Toc39444685"/>
+      <w:bookmarkStart w:id="24" w:name="_Toc39445695"/>
       <w:r>
         <w:t>Design PCB</w:t>
       </w:r>
@@ -6412,18 +6448,31 @@
         <w:pStyle w:val="Bijschrift"/>
       </w:pPr>
       <w:bookmarkStart w:id="25" w:name="_Ref39442096"/>
-      <w:bookmarkStart w:id="26" w:name="_Toc39444467"/>
+      <w:bookmarkStart w:id="26" w:name="_Toc39445719"/>
       <w:r>
         <w:t xml:space="preserve">Figuur </w:t>
       </w:r>
-      <w:fldSimple w:instr=" SEQ Figuur \* ARABIC ">
-        <w:r>
-          <w:rPr>
-            <w:noProof/>
-          </w:rPr>
-          <w:t>4</w:t>
-        </w:r>
-      </w:fldSimple>
+      <w:r>
+        <w:fldChar w:fldCharType="begin"/>
+      </w:r>
+      <w:r>
+        <w:instrText xml:space="preserve"> SEQ Figuur \* ARABIC </w:instrText>
+      </w:r>
+      <w:r>
+        <w:fldChar w:fldCharType="separate"/>
+      </w:r>
+      <w:r>
+        <w:rPr>
+          <w:noProof/>
+        </w:rPr>
+        <w:t>4</w:t>
+      </w:r>
+      <w:r>
+        <w:rPr>
+          <w:noProof/>
+        </w:rPr>
+        <w:fldChar w:fldCharType="end"/>
+      </w:r>
       <w:bookmarkEnd w:id="25"/>
       <w:r>
         <w:t xml:space="preserve">: </w:t>
@@ -6442,7 +6491,7 @@
       <w:pPr>
         <w:pStyle w:val="Kop1"/>
       </w:pPr>
-      <w:bookmarkStart w:id="27" w:name="_Toc39444686"/>
+      <w:bookmarkStart w:id="27" w:name="_Toc39445696"/>
       <w:r>
         <w:t xml:space="preserve">Energy </w:t>
       </w:r>
@@ -6499,7 +6548,7 @@
           <w:bCs/>
         </w:rPr>
       </w:pPr>
-      <w:bookmarkStart w:id="28" w:name="_Toc39444687"/>
+      <w:bookmarkStart w:id="28" w:name="_Toc39445697"/>
       <w:r>
         <w:rPr>
           <w:bCs/>
@@ -6663,7 +6712,7 @@
           <w:bCs/>
         </w:rPr>
       </w:pPr>
-      <w:bookmarkStart w:id="29" w:name="_Toc39444688"/>
+      <w:bookmarkStart w:id="29" w:name="_Toc39445698"/>
       <w:r>
         <w:rPr>
           <w:bCs/>
@@ -8559,14 +8608,27 @@
       <w:r>
         <w:t xml:space="preserve">Tabel </w:t>
       </w:r>
-      <w:fldSimple w:instr=" SEQ Tabel \* ARABIC ">
-        <w:r>
-          <w:rPr>
-            <w:noProof/>
-          </w:rPr>
-          <w:t>1</w:t>
-        </w:r>
-      </w:fldSimple>
+      <w:r>
+        <w:fldChar w:fldCharType="begin"/>
+      </w:r>
+      <w:r>
+        <w:instrText xml:space="preserve"> SEQ Tabel \* ARABIC </w:instrText>
+      </w:r>
+      <w:r>
+        <w:fldChar w:fldCharType="separate"/>
+      </w:r>
+      <w:r>
+        <w:rPr>
+          <w:noProof/>
+        </w:rPr>
+        <w:t>1</w:t>
+      </w:r>
+      <w:r>
+        <w:rPr>
+          <w:noProof/>
+        </w:rPr>
+        <w:fldChar w:fldCharType="end"/>
+      </w:r>
       <w:r>
         <w:t xml:space="preserve">: </w:t>
       </w:r>
@@ -10386,14 +10448,27 @@
       <w:r>
         <w:t xml:space="preserve">Tabel </w:t>
       </w:r>
-      <w:fldSimple w:instr=" SEQ Tabel \* ARABIC ">
-        <w:r>
-          <w:rPr>
-            <w:noProof/>
-          </w:rPr>
-          <w:t>2</w:t>
-        </w:r>
-      </w:fldSimple>
+      <w:r>
+        <w:fldChar w:fldCharType="begin"/>
+      </w:r>
+      <w:r>
+        <w:instrText xml:space="preserve"> SEQ Tabel \* ARABIC </w:instrText>
+      </w:r>
+      <w:r>
+        <w:fldChar w:fldCharType="separate"/>
+      </w:r>
+      <w:r>
+        <w:rPr>
+          <w:noProof/>
+        </w:rPr>
+        <w:t>2</w:t>
+      </w:r>
+      <w:r>
+        <w:rPr>
+          <w:noProof/>
+        </w:rPr>
+        <w:fldChar w:fldCharType="end"/>
+      </w:r>
       <w:r>
         <w:t xml:space="preserve">: </w:t>
       </w:r>
@@ -10754,7 +10829,7 @@
           <w:bCs/>
         </w:rPr>
       </w:pPr>
-      <w:bookmarkStart w:id="31" w:name="_Toc39444689"/>
+      <w:bookmarkStart w:id="31" w:name="_Toc39445699"/>
       <w:r>
         <w:rPr>
           <w:bCs/>
@@ -10790,6 +10865,7 @@
           <w:id w:val="-284809808"/>
           <w:citation/>
         </w:sdtPr>
+        <w:sdtEndPr/>
         <w:sdtContent>
           <w:r>
             <w:fldChar w:fldCharType="begin"/>
@@ -11113,7 +11189,7 @@
           <w:bCs/>
         </w:rPr>
       </w:pPr>
-      <w:bookmarkStart w:id="32" w:name="_Toc39444690"/>
+      <w:bookmarkStart w:id="32" w:name="_Toc39445700"/>
       <w:proofErr w:type="spellStart"/>
       <w:r>
         <w:rPr>
@@ -11310,7 +11386,7 @@
           <w:bCs/>
         </w:rPr>
       </w:pPr>
-      <w:bookmarkStart w:id="33" w:name="_Toc39444691"/>
+      <w:bookmarkStart w:id="33" w:name="_Toc39445701"/>
       <w:r>
         <w:rPr>
           <w:bCs/>
@@ -11364,7 +11440,7 @@
       <w:pPr>
         <w:pStyle w:val="Kop3"/>
       </w:pPr>
-      <w:bookmarkStart w:id="34" w:name="_Toc39444692"/>
+      <w:bookmarkStart w:id="34" w:name="_Toc39445702"/>
       <w:r>
         <w:t xml:space="preserve">Opladen van de </w:t>
       </w:r>
@@ -11508,18 +11584,31 @@
         <w:pStyle w:val="Bijschrift"/>
       </w:pPr>
       <w:bookmarkStart w:id="35" w:name="_Ref39443846"/>
-      <w:bookmarkStart w:id="36" w:name="_Toc39444468"/>
+      <w:bookmarkStart w:id="36" w:name="_Toc39445720"/>
       <w:r>
         <w:t xml:space="preserve">Figuur </w:t>
       </w:r>
-      <w:fldSimple w:instr=" SEQ Figuur \* ARABIC ">
-        <w:r>
-          <w:rPr>
-            <w:noProof/>
-          </w:rPr>
-          <w:t>5</w:t>
-        </w:r>
-      </w:fldSimple>
+      <w:r>
+        <w:fldChar w:fldCharType="begin"/>
+      </w:r>
+      <w:r>
+        <w:instrText xml:space="preserve"> SEQ Figuur \* ARABIC </w:instrText>
+      </w:r>
+      <w:r>
+        <w:fldChar w:fldCharType="separate"/>
+      </w:r>
+      <w:r>
+        <w:rPr>
+          <w:noProof/>
+        </w:rPr>
+        <w:t>5</w:t>
+      </w:r>
+      <w:r>
+        <w:rPr>
+          <w:noProof/>
+        </w:rPr>
+        <w:fldChar w:fldCharType="end"/>
+      </w:r>
       <w:bookmarkEnd w:id="35"/>
       <w:r>
         <w:t xml:space="preserve">: </w:t>
@@ -11538,16 +11627,14 @@
       <w:pPr>
         <w:pStyle w:val="Kop3"/>
       </w:pPr>
-      <w:bookmarkStart w:id="37" w:name="_Toc39444693"/>
+      <w:bookmarkStart w:id="37" w:name="_Toc39445703"/>
       <w:r>
         <w:t xml:space="preserve">Opladen van de </w:t>
       </w:r>
-      <w:proofErr w:type="spellStart"/>
-      <w:r>
-        <w:t>supercap</w:t>
+      <w:r>
+        <w:t>batterij</w:t>
       </w:r>
       <w:bookmarkEnd w:id="37"/>
-      <w:proofErr w:type="spellEnd"/>
     </w:p>
     <w:p>
       <w:r>
@@ -11659,18 +11746,31 @@
         <w:pStyle w:val="Bijschrift"/>
       </w:pPr>
       <w:bookmarkStart w:id="38" w:name="_Ref39443889"/>
-      <w:bookmarkStart w:id="39" w:name="_Toc39444469"/>
+      <w:bookmarkStart w:id="39" w:name="_Toc39445721"/>
       <w:r>
         <w:t xml:space="preserve">Figuur </w:t>
       </w:r>
-      <w:fldSimple w:instr=" SEQ Figuur \* ARABIC ">
-        <w:r>
-          <w:rPr>
-            <w:noProof/>
-          </w:rPr>
-          <w:t>6</w:t>
-        </w:r>
-      </w:fldSimple>
+      <w:r>
+        <w:fldChar w:fldCharType="begin"/>
+      </w:r>
+      <w:r>
+        <w:instrText xml:space="preserve"> SEQ Figuur \* ARABIC </w:instrText>
+      </w:r>
+      <w:r>
+        <w:fldChar w:fldCharType="separate"/>
+      </w:r>
+      <w:r>
+        <w:rPr>
+          <w:noProof/>
+        </w:rPr>
+        <w:t>6</w:t>
+      </w:r>
+      <w:r>
+        <w:rPr>
+          <w:noProof/>
+        </w:rPr>
+        <w:fldChar w:fldCharType="end"/>
+      </w:r>
       <w:bookmarkEnd w:id="38"/>
       <w:r>
         <w:t xml:space="preserve">: </w:t>
@@ -11684,7 +11784,7 @@
       <w:pPr>
         <w:pStyle w:val="Kop3"/>
       </w:pPr>
-      <w:bookmarkStart w:id="40" w:name="_Toc39444694"/>
+      <w:bookmarkStart w:id="40" w:name="_Toc39445704"/>
       <w:r>
         <w:t>PCB ontwerp</w:t>
       </w:r>
@@ -11777,18 +11877,31 @@
         <w:pStyle w:val="Bijschrift"/>
       </w:pPr>
       <w:bookmarkStart w:id="41" w:name="_Ref39444023"/>
-      <w:bookmarkStart w:id="42" w:name="_Toc39444470"/>
+      <w:bookmarkStart w:id="42" w:name="_Toc39445722"/>
       <w:r>
         <w:t xml:space="preserve">Figuur </w:t>
       </w:r>
-      <w:fldSimple w:instr=" SEQ Figuur \* ARABIC ">
-        <w:r>
-          <w:rPr>
-            <w:noProof/>
-          </w:rPr>
-          <w:t>7</w:t>
-        </w:r>
-      </w:fldSimple>
+      <w:r>
+        <w:fldChar w:fldCharType="begin"/>
+      </w:r>
+      <w:r>
+        <w:instrText xml:space="preserve"> SEQ Figuur \* ARABIC </w:instrText>
+      </w:r>
+      <w:r>
+        <w:fldChar w:fldCharType="separate"/>
+      </w:r>
+      <w:r>
+        <w:rPr>
+          <w:noProof/>
+        </w:rPr>
+        <w:t>7</w:t>
+      </w:r>
+      <w:r>
+        <w:rPr>
+          <w:noProof/>
+        </w:rPr>
+        <w:fldChar w:fldCharType="end"/>
+      </w:r>
       <w:bookmarkEnd w:id="41"/>
       <w:r>
         <w:t xml:space="preserve">: </w:t>
@@ -11810,7 +11923,7 @@
       <w:pPr>
         <w:pStyle w:val="Kop2"/>
       </w:pPr>
-      <w:bookmarkStart w:id="43" w:name="_Toc39444695"/>
+      <w:bookmarkStart w:id="43" w:name="_Toc39445705"/>
       <w:r>
         <w:t>Evaluatie</w:t>
       </w:r>
@@ -11833,7 +11946,7 @@
       <w:pPr>
         <w:pStyle w:val="Kop1"/>
       </w:pPr>
-      <w:bookmarkStart w:id="44" w:name="_Toc39444696"/>
+      <w:bookmarkStart w:id="44" w:name="_Toc39445706"/>
       <w:r>
         <w:lastRenderedPageBreak/>
         <w:t>Connectiviteit en Visualisatie</w:t>
@@ -12297,7 +12410,7 @@
         </w:rPr>
       </w:pPr>
       <w:bookmarkStart w:id="45" w:name="_Toc39323407"/>
-      <w:bookmarkStart w:id="46" w:name="_Toc39444697"/>
+      <w:bookmarkStart w:id="46" w:name="_Toc39445707"/>
       <w:r>
         <w:rPr>
           <w:noProof/>
@@ -12412,18 +12525,34 @@
         <w:pStyle w:val="Bijschrift"/>
       </w:pPr>
       <w:bookmarkStart w:id="47" w:name="_Ref39325737"/>
-      <w:bookmarkStart w:id="48" w:name="_Toc39444471"/>
+      <w:bookmarkStart w:id="48" w:name="_Toc39445723"/>
       <w:r>
         <w:t xml:space="preserve">Figuur </w:t>
       </w:r>
-      <w:fldSimple w:instr=" SEQ Figuur \* ARABIC ">
-        <w:r>
-          <w:rPr>
-            <w:noProof/>
-          </w:rPr>
-          <w:t>8</w:t>
-        </w:r>
-      </w:fldSimple>
+      <w:r>
+        <w:fldChar w:fldCharType="begin"/>
+      </w:r>
+      <w:r>
+        <w:instrText xml:space="preserve"> SEQ Figuur \* AR</w:instrText>
+      </w:r>
+      <w:r>
+        <w:instrText xml:space="preserve">ABIC </w:instrText>
+      </w:r>
+      <w:r>
+        <w:fldChar w:fldCharType="separate"/>
+      </w:r>
+      <w:r>
+        <w:rPr>
+          <w:noProof/>
+        </w:rPr>
+        <w:t>8</w:t>
+      </w:r>
+      <w:r>
+        <w:rPr>
+          <w:noProof/>
+        </w:rPr>
+        <w:fldChar w:fldCharType="end"/>
+      </w:r>
       <w:bookmarkEnd w:id="47"/>
       <w:r>
         <w:t>: Connectiviteit (lokaal)</w:t>
@@ -12435,7 +12564,7 @@
         <w:pStyle w:val="Kop3"/>
       </w:pPr>
       <w:bookmarkStart w:id="49" w:name="_Toc39323408"/>
-      <w:bookmarkStart w:id="50" w:name="_Toc39444698"/>
+      <w:bookmarkStart w:id="50" w:name="_Toc39445708"/>
       <w:proofErr w:type="spellStart"/>
       <w:r>
         <w:t>Payload</w:t>
@@ -13070,7 +13199,7 @@
         <w:pStyle w:val="Kop3"/>
       </w:pPr>
       <w:bookmarkStart w:id="51" w:name="_Toc39323409"/>
-      <w:bookmarkStart w:id="52" w:name="_Toc39444699"/>
+      <w:bookmarkStart w:id="52" w:name="_Toc39445709"/>
       <w:r>
         <w:t>LoRa</w:t>
       </w:r>
@@ -13242,18 +13371,31 @@
         <w:pStyle w:val="Bijschrift"/>
       </w:pPr>
       <w:bookmarkStart w:id="53" w:name="_Ref39397633"/>
-      <w:bookmarkStart w:id="54" w:name="_Toc39444472"/>
+      <w:bookmarkStart w:id="54" w:name="_Toc39445724"/>
       <w:r>
         <w:t xml:space="preserve">Figuur </w:t>
       </w:r>
-      <w:fldSimple w:instr=" SEQ Figuur \* ARABIC ">
-        <w:r>
-          <w:rPr>
-            <w:noProof/>
-          </w:rPr>
-          <w:t>9</w:t>
-        </w:r>
-      </w:fldSimple>
+      <w:r>
+        <w:fldChar w:fldCharType="begin"/>
+      </w:r>
+      <w:r>
+        <w:instrText xml:space="preserve"> SEQ Figuur \* ARABIC </w:instrText>
+      </w:r>
+      <w:r>
+        <w:fldChar w:fldCharType="separate"/>
+      </w:r>
+      <w:r>
+        <w:rPr>
+          <w:noProof/>
+        </w:rPr>
+        <w:t>9</w:t>
+      </w:r>
+      <w:r>
+        <w:rPr>
+          <w:noProof/>
+        </w:rPr>
+        <w:fldChar w:fldCharType="end"/>
+      </w:r>
       <w:bookmarkEnd w:id="53"/>
       <w:r>
         <w:t>: RN2483 LoRa Modem</w:t>
@@ -13381,7 +13523,7 @@
         <w:pStyle w:val="Kop2"/>
       </w:pPr>
       <w:bookmarkStart w:id="55" w:name="_Toc39323410"/>
-      <w:bookmarkStart w:id="56" w:name="_Toc39444700"/>
+      <w:bookmarkStart w:id="56" w:name="_Toc39445710"/>
       <w:r>
         <w:t>Cloud</w:t>
       </w:r>
@@ -13521,18 +13663,31 @@
         <w:pStyle w:val="Bijschrift"/>
       </w:pPr>
       <w:bookmarkStart w:id="57" w:name="_Ref39331154"/>
-      <w:bookmarkStart w:id="58" w:name="_Toc39444473"/>
+      <w:bookmarkStart w:id="58" w:name="_Toc39445725"/>
       <w:r>
         <w:t xml:space="preserve">Figuur </w:t>
       </w:r>
-      <w:fldSimple w:instr=" SEQ Figuur \* ARABIC ">
-        <w:r>
-          <w:rPr>
-            <w:noProof/>
-          </w:rPr>
-          <w:t>10</w:t>
-        </w:r>
-      </w:fldSimple>
+      <w:r>
+        <w:fldChar w:fldCharType="begin"/>
+      </w:r>
+      <w:r>
+        <w:instrText xml:space="preserve"> SEQ Figuur \* ARABIC </w:instrText>
+      </w:r>
+      <w:r>
+        <w:fldChar w:fldCharType="separate"/>
+      </w:r>
+      <w:r>
+        <w:rPr>
+          <w:noProof/>
+        </w:rPr>
+        <w:t>10</w:t>
+      </w:r>
+      <w:r>
+        <w:rPr>
+          <w:noProof/>
+        </w:rPr>
+        <w:fldChar w:fldCharType="end"/>
+      </w:r>
       <w:bookmarkEnd w:id="57"/>
       <w:r>
         <w:t>: Connectiviteit en visualisatie (</w:t>
@@ -13553,7 +13708,7 @@
         <w:pStyle w:val="Kop3"/>
       </w:pPr>
       <w:bookmarkStart w:id="59" w:name="_Toc39323411"/>
-      <w:bookmarkStart w:id="60" w:name="_Toc39444701"/>
+      <w:bookmarkStart w:id="60" w:name="_Toc39445711"/>
       <w:proofErr w:type="spellStart"/>
       <w:r>
         <w:t>Payload</w:t>
@@ -13937,18 +14092,31 @@
         <w:pStyle w:val="Bijschrift"/>
       </w:pPr>
       <w:bookmarkStart w:id="61" w:name="_Ref39410240"/>
-      <w:bookmarkStart w:id="62" w:name="_Toc39444474"/>
+      <w:bookmarkStart w:id="62" w:name="_Toc39445726"/>
       <w:r>
         <w:t xml:space="preserve">Figuur </w:t>
       </w:r>
-      <w:fldSimple w:instr=" SEQ Figuur \* ARABIC ">
-        <w:r>
-          <w:rPr>
-            <w:noProof/>
-          </w:rPr>
-          <w:t>11</w:t>
-        </w:r>
-      </w:fldSimple>
+      <w:r>
+        <w:fldChar w:fldCharType="begin"/>
+      </w:r>
+      <w:r>
+        <w:instrText xml:space="preserve"> SEQ Figuur \* ARABIC </w:instrText>
+      </w:r>
+      <w:r>
+        <w:fldChar w:fldCharType="separate"/>
+      </w:r>
+      <w:r>
+        <w:rPr>
+          <w:noProof/>
+        </w:rPr>
+        <w:t>11</w:t>
+      </w:r>
+      <w:r>
+        <w:rPr>
+          <w:noProof/>
+        </w:rPr>
+        <w:fldChar w:fldCharType="end"/>
+      </w:r>
       <w:bookmarkEnd w:id="61"/>
       <w:r>
         <w:t>: TTN Decoder output</w:t>
@@ -14145,7 +14313,7 @@
         <w:pStyle w:val="Kop3"/>
       </w:pPr>
       <w:bookmarkStart w:id="63" w:name="_Toc39323412"/>
-      <w:bookmarkStart w:id="64" w:name="_Toc39444702"/>
+      <w:bookmarkStart w:id="64" w:name="_Toc39445712"/>
       <w:proofErr w:type="spellStart"/>
       <w:r>
         <w:t>Mysql</w:t>
@@ -14371,7 +14539,7 @@
         </w:rPr>
       </w:pPr>
       <w:bookmarkStart w:id="65" w:name="_Ref39411761"/>
-      <w:bookmarkStart w:id="66" w:name="_Toc39444475"/>
+      <w:bookmarkStart w:id="66" w:name="_Toc39445727"/>
       <w:proofErr w:type="spellStart"/>
       <w:r>
         <w:rPr>
@@ -16368,18 +16536,31 @@
         <w:pStyle w:val="Bijschrift"/>
       </w:pPr>
       <w:bookmarkStart w:id="67" w:name="_Ref39415202"/>
-      <w:bookmarkStart w:id="68" w:name="_Toc39444476"/>
+      <w:bookmarkStart w:id="68" w:name="_Toc39445728"/>
       <w:r>
         <w:t xml:space="preserve">Figuur </w:t>
       </w:r>
-      <w:fldSimple w:instr=" SEQ Figuur \* ARABIC ">
-        <w:r>
-          <w:rPr>
-            <w:noProof/>
-          </w:rPr>
-          <w:t>13</w:t>
-        </w:r>
-      </w:fldSimple>
+      <w:r>
+        <w:fldChar w:fldCharType="begin"/>
+      </w:r>
+      <w:r>
+        <w:instrText xml:space="preserve"> SEQ Figuur \* ARABIC </w:instrText>
+      </w:r>
+      <w:r>
+        <w:fldChar w:fldCharType="separate"/>
+      </w:r>
+      <w:r>
+        <w:rPr>
+          <w:noProof/>
+        </w:rPr>
+        <w:t>13</w:t>
+      </w:r>
+      <w:r>
+        <w:rPr>
+          <w:noProof/>
+        </w:rPr>
+        <w:fldChar w:fldCharType="end"/>
+      </w:r>
       <w:bookmarkEnd w:id="67"/>
       <w:r>
         <w:t>: Python output</w:t>
@@ -16496,18 +16677,31 @@
         <w:pStyle w:val="Bijschrift"/>
       </w:pPr>
       <w:bookmarkStart w:id="69" w:name="_Ref39415857"/>
-      <w:bookmarkStart w:id="70" w:name="_Toc39444477"/>
+      <w:bookmarkStart w:id="70" w:name="_Toc39445729"/>
       <w:r>
         <w:t xml:space="preserve">Figuur </w:t>
       </w:r>
-      <w:fldSimple w:instr=" SEQ Figuur \* ARABIC ">
-        <w:r>
-          <w:rPr>
-            <w:noProof/>
-          </w:rPr>
-          <w:t>14</w:t>
-        </w:r>
-      </w:fldSimple>
+      <w:r>
+        <w:fldChar w:fldCharType="begin"/>
+      </w:r>
+      <w:r>
+        <w:instrText xml:space="preserve"> SEQ Figuur \* ARABIC </w:instrText>
+      </w:r>
+      <w:r>
+        <w:fldChar w:fldCharType="separate"/>
+      </w:r>
+      <w:r>
+        <w:rPr>
+          <w:noProof/>
+        </w:rPr>
+        <w:t>14</w:t>
+      </w:r>
+      <w:r>
+        <w:rPr>
+          <w:noProof/>
+        </w:rPr>
+        <w:fldChar w:fldCharType="end"/>
+      </w:r>
       <w:bookmarkEnd w:id="69"/>
       <w:r>
         <w:t>: Toegevoegd record in MYSQL database</w:t>
@@ -16519,7 +16713,7 @@
         <w:pStyle w:val="Kop3"/>
       </w:pPr>
       <w:bookmarkStart w:id="71" w:name="_Toc39323413"/>
-      <w:bookmarkStart w:id="72" w:name="_Toc39444703"/>
+      <w:bookmarkStart w:id="72" w:name="_Toc39445713"/>
       <w:r>
         <w:t>Web Visualisatie</w:t>
       </w:r>
@@ -17282,18 +17476,31 @@
         <w:pStyle w:val="Bijschrift"/>
       </w:pPr>
       <w:bookmarkStart w:id="73" w:name="_Ref39417147"/>
-      <w:bookmarkStart w:id="74" w:name="_Toc39444478"/>
+      <w:bookmarkStart w:id="74" w:name="_Toc39445730"/>
       <w:r>
         <w:t xml:space="preserve">Figuur </w:t>
       </w:r>
-      <w:fldSimple w:instr=" SEQ Figuur \* ARABIC ">
-        <w:r>
-          <w:rPr>
-            <w:noProof/>
-          </w:rPr>
-          <w:t>15</w:t>
-        </w:r>
-      </w:fldSimple>
+      <w:r>
+        <w:fldChar w:fldCharType="begin"/>
+      </w:r>
+      <w:r>
+        <w:instrText xml:space="preserve"> SEQ Figuur \* ARABIC </w:instrText>
+      </w:r>
+      <w:r>
+        <w:fldChar w:fldCharType="separate"/>
+      </w:r>
+      <w:r>
+        <w:rPr>
+          <w:noProof/>
+        </w:rPr>
+        <w:t>15</w:t>
+      </w:r>
+      <w:r>
+        <w:rPr>
+          <w:noProof/>
+        </w:rPr>
+        <w:fldChar w:fldCharType="end"/>
+      </w:r>
       <w:bookmarkEnd w:id="73"/>
       <w:r>
         <w:t>: Website "</w:t>
@@ -17955,7 +18162,7 @@
         <w:pStyle w:val="Bijschrift"/>
       </w:pPr>
       <w:bookmarkStart w:id="75" w:name="_Ref39417875"/>
-      <w:bookmarkStart w:id="76" w:name="_Toc39444479"/>
+      <w:bookmarkStart w:id="76" w:name="_Toc39445731"/>
       <w:r>
         <w:t xml:space="preserve">Figuur </w:t>
       </w:r>
@@ -19818,18 +20025,31 @@
         <w:pStyle w:val="Bijschrift"/>
       </w:pPr>
       <w:bookmarkStart w:id="77" w:name="_Ref39418237"/>
-      <w:bookmarkStart w:id="78" w:name="_Toc39444480"/>
+      <w:bookmarkStart w:id="78" w:name="_Toc39445732"/>
       <w:r>
         <w:t xml:space="preserve">Figuur </w:t>
       </w:r>
-      <w:fldSimple w:instr=" SEQ Figuur \* ARABIC ">
-        <w:r>
-          <w:rPr>
-            <w:noProof/>
-          </w:rPr>
-          <w:t>17</w:t>
-        </w:r>
-      </w:fldSimple>
+      <w:r>
+        <w:fldChar w:fldCharType="begin"/>
+      </w:r>
+      <w:r>
+        <w:instrText xml:space="preserve"> SEQ Figuur \* ARABIC </w:instrText>
+      </w:r>
+      <w:r>
+        <w:fldChar w:fldCharType="separate"/>
+      </w:r>
+      <w:r>
+        <w:rPr>
+          <w:noProof/>
+        </w:rPr>
+        <w:t>17</w:t>
+      </w:r>
+      <w:r>
+        <w:rPr>
+          <w:noProof/>
+        </w:rPr>
+        <w:fldChar w:fldCharType="end"/>
+      </w:r>
       <w:bookmarkEnd w:id="77"/>
       <w:r>
         <w:t>: Website volledig</w:t>
@@ -19841,7 +20061,7 @@
         <w:pStyle w:val="Kop1"/>
       </w:pPr>
       <w:bookmarkStart w:id="79" w:name="_Toc39323414"/>
-      <w:bookmarkStart w:id="80" w:name="_Toc39444704"/>
+      <w:bookmarkStart w:id="80" w:name="_Toc39445714"/>
       <w:r>
         <w:lastRenderedPageBreak/>
         <w:t>Besluit</w:t>
@@ -19859,7 +20079,7 @@
         <w:pStyle w:val="Kop1"/>
       </w:pPr>
       <w:bookmarkStart w:id="81" w:name="_Toc39323415"/>
-      <w:bookmarkStart w:id="82" w:name="_Toc39444705"/>
+      <w:bookmarkStart w:id="82" w:name="_Toc39445715"/>
       <w:r>
         <w:lastRenderedPageBreak/>
         <w:t>Referenties</w:t>
@@ -19900,6 +20120,7 @@
         <w:id w:val="111145805"/>
         <w:bibliography/>
       </w:sdtPr>
+      <w:sdtEndPr/>
       <w:sdtContent>
         <w:p>
           <w:pPr>
@@ -19989,6 +20210,7 @@
         <w:docPartUnique/>
       </w:docPartObj>
     </w:sdtPr>
+    <w:sdtEndPr/>
     <w:sdtContent>
       <w:p>
         <w:pPr>
@@ -20029,6 +20251,7 @@
         <w:docPartUnique/>
       </w:docPartObj>
     </w:sdtPr>
+    <w:sdtEndPr/>
     <w:sdtContent>
       <w:p>
         <w:pPr>
@@ -22857,7 +23080,7 @@
 </file>
 
 <file path=customXml/itemProps1.xml><?xml version="1.0" encoding="utf-8"?>
-<ds:datastoreItem xmlns:ds="http://schemas.openxmlformats.org/officeDocument/2006/customXml" ds:itemID="{70C64854-8CE4-4C14-A3F9-D8B5E4364C38}">
+<ds:datastoreItem xmlns:ds="http://schemas.openxmlformats.org/officeDocument/2006/customXml" ds:itemID="{181E9C30-3CAA-4620-A0B5-C35B96686E17}">
   <ds:schemaRefs>
     <ds:schemaRef ds:uri="http://schemas.openxmlformats.org/officeDocument/2006/bibliography"/>
   </ds:schemaRefs>

</xml_diff>